<commit_message>
It now removes text. Horray! Still need it to swap. It would probably be best to make it create a new paragraph and copy everything onto there.
</commit_message>
<xml_diff>
--- a/example/ CoverLetter.docx
+++ b/example/ CoverLetter.docx
@@ -39,7 +39,7 @@
         <w:spacing w:after="0" w:line="240" w:lineRule="auto"/>
       </w:pPr>
       <w:r>
-        <w:t>Sep 26 2025</w:t>
+        <w:t>Sep 29 2025</w:t>
       </w:r>
     </w:p>
     <w:p>
@@ -184,7 +184,7 @@
     </w:p>
     <w:p>
       <w:r>
-        <w:t>A fourth paragraph?????</w:t>
+        <w:t/>
       </w:r>
     </w:p>
     <w:p/>

</xml_diff>

<commit_message>
Can now select multiple/different paragraphs and reorient them in different ways. Now i need to reorganize. and add a few features.
</commit_message>
<xml_diff>
--- a/example/ CoverLetter.docx
+++ b/example/ CoverLetter.docx
@@ -39,7 +39,7 @@
         <w:spacing w:after="0" w:line="240" w:lineRule="auto"/>
       </w:pPr>
       <w:r>
-        <w:t>Sep 29 2025</w:t>
+        <w:t>Oct  6 2025</w:t>
       </w:r>
     </w:p>
     <w:p>
@@ -141,7 +141,7 @@
     </w:p>
     <w:p>
       <w:r>
-        <w:t> </w:t>
+        <w:t/>
       </w:r>
     </w:p>
     <w:p>
@@ -151,22 +151,22 @@
     </w:p>
     <w:p>
       <w:r>
-        <w:t> </w:t>
-      </w:r>
-    </w:p>
-    <w:p>
-      <w:r>
-        <w:t>You should hire me already</w:t>
-      </w:r>
-    </w:p>
-    <w:p>
-      <w:r>
-        <w:t> </w:t>
-      </w:r>
-    </w:p>
-    <w:p>
-      <w:r>
-        <w:t xml:space="preserve">This will be the third paragraph, but </w:t>
+        <w:t/>
+      </w:r>
+    </w:p>
+    <w:p>
+      <w:r>
+        <w:t>This will be the third paragraph, but Im lazy.</w:t>
+      </w:r>
+    </w:p>
+    <w:p>
+      <w:r>
+        <w:t/>
+      </w:r>
+    </w:p>
+    <w:p>
+      <w:r>
+        <w:t xml:space="preserve">You should hire me already</w:t>
       </w:r>
       <w:proofErr w:type="spellStart"/>
       <w:r>
@@ -179,7 +179,7 @@
     </w:p>
     <w:p>
       <w:r>
-        <w:t> </w:t>
+        <w:t/>
       </w:r>
     </w:p>
     <w:p>

</xml_diff>

<commit_message>
Made it so the code can now output how many documents you have created
</commit_message>
<xml_diff>
--- a/example/ CoverLetter.docx
+++ b/example/ CoverLetter.docx
@@ -156,7 +156,7 @@
     </w:p>
     <w:p>
       <w:r>
-        <w:t>This will be the third paragraph, but Im lazy.</w:t>
+        <w:t>You should hire me already</w:t>
       </w:r>
     </w:p>
     <w:p>
@@ -166,7 +166,7 @@
     </w:p>
     <w:p>
       <w:r>
-        <w:t xml:space="preserve">You should hire me already</w:t>
+        <w:t xml:space="preserve">This will be the third paragraph, but Im lazy.</w:t>
       </w:r>
       <w:proofErr w:type="spellStart"/>
       <w:r>

</xml_diff>